<commit_message>
Completed Task 01.Music Site
</commit_message>
<xml_diff>
--- a/JavaScript Advanced/Exam Practice/Regular Exam - 23 October 2021/Music Site/01. Music Site_Условие.docx
+++ b/JavaScript Advanced/Exam Practice/Regular Exam - 23 October 2021/Music Site/01. Music Site_Условие.docx
@@ -4,7 +4,7 @@
   <w:body>
     <w:p>
       <w:pPr>
-        <w:pStyle w:val="1"/>
+        <w:pStyle w:val="Heading1"/>
         <w:jc w:val="center"/>
       </w:pPr>
       <w:r>
@@ -16,7 +16,7 @@
     </w:p>
     <w:p>
       <w:pPr>
-        <w:pStyle w:val="1"/>
+        <w:pStyle w:val="Heading1"/>
       </w:pPr>
       <w:r>
         <w:t>Problem</w:t>
@@ -151,7 +151,7 @@
     </w:p>
     <w:p>
       <w:pPr>
-        <w:pStyle w:val="a3"/>
+        <w:pStyle w:val="ListParagraph"/>
         <w:numPr>
           <w:ilvl w:val="0"/>
           <w:numId w:val="3"/>
@@ -239,7 +239,7 @@
     </w:p>
     <w:p>
       <w:pPr>
-        <w:pStyle w:val="a3"/>
+        <w:pStyle w:val="ListParagraph"/>
         <w:numPr>
           <w:ilvl w:val="0"/>
           <w:numId w:val="3"/>
@@ -327,7 +327,7 @@
     </w:p>
     <w:p>
       <w:pPr>
-        <w:pStyle w:val="a3"/>
+        <w:pStyle w:val="ListParagraph"/>
         <w:numPr>
           <w:ilvl w:val="0"/>
           <w:numId w:val="3"/>
@@ -397,7 +397,7 @@
     </w:p>
     <w:p>
       <w:pPr>
-        <w:pStyle w:val="a3"/>
+        <w:pStyle w:val="ListParagraph"/>
         <w:numPr>
           <w:ilvl w:val="0"/>
           <w:numId w:val="3"/>
@@ -451,7 +451,7 @@
     </w:p>
     <w:p>
       <w:pPr>
-        <w:pStyle w:val="a3"/>
+        <w:pStyle w:val="ListParagraph"/>
         <w:numPr>
           <w:ilvl w:val="0"/>
           <w:numId w:val="3"/>
@@ -507,7 +507,7 @@
     </w:p>
     <w:p>
       <w:pPr>
-        <w:pStyle w:val="a3"/>
+        <w:pStyle w:val="ListParagraph"/>
         <w:numPr>
           <w:ilvl w:val="0"/>
           <w:numId w:val="3"/>
@@ -563,7 +563,7 @@
     </w:p>
     <w:p>
       <w:pPr>
-        <w:pStyle w:val="a3"/>
+        <w:pStyle w:val="ListParagraph"/>
         <w:numPr>
           <w:ilvl w:val="0"/>
           <w:numId w:val="10"/>
@@ -628,7 +628,7 @@
     </w:p>
     <w:p>
       <w:pPr>
-        <w:pStyle w:val="a3"/>
+        <w:pStyle w:val="ListParagraph"/>
         <w:numPr>
           <w:ilvl w:val="0"/>
           <w:numId w:val="10"/>
@@ -660,7 +660,7 @@
     </w:p>
     <w:p>
       <w:pPr>
-        <w:pStyle w:val="a3"/>
+        <w:pStyle w:val="ListParagraph"/>
         <w:numPr>
           <w:ilvl w:val="0"/>
           <w:numId w:val="10"/>
@@ -692,7 +692,7 @@
     </w:p>
     <w:p>
       <w:pPr>
-        <w:pStyle w:val="a3"/>
+        <w:pStyle w:val="ListParagraph"/>
         <w:numPr>
           <w:ilvl w:val="0"/>
           <w:numId w:val="10"/>
@@ -944,7 +944,7 @@
         <w:rPr>
           <w:rFonts w:ascii="Calibri" w:eastAsia="Times New Roman" w:hAnsi="Calibri" w:cs="Times New Roman"/>
           <w:b/>
-          <w:color w:val="8F400B"/>
+          <w:color w:val="70AD47" w:themeColor="accent6"/>
           <w:sz w:val="32"/>
           <w:szCs w:val="32"/>
           <w:lang w:val="en-US"/>
@@ -954,7 +954,7 @@
         <w:rPr>
           <w:rFonts w:ascii="Calibri" w:eastAsia="Times New Roman" w:hAnsi="Calibri" w:cs="Times New Roman"/>
           <w:b/>
-          <w:color w:val="8F400B"/>
+          <w:color w:val="70AD47" w:themeColor="accent6"/>
           <w:sz w:val="32"/>
           <w:szCs w:val="32"/>
           <w:lang w:val="en-US"/>
@@ -965,6 +965,7 @@
     <w:p>
       <w:pPr>
         <w:rPr>
+          <w:color w:val="70AD47" w:themeColor="accent6"/>
           <w:lang w:val="en-US"/>
         </w:rPr>
       </w:pPr>
@@ -972,12 +973,14 @@
         <w:rPr>
           <w:b/>
           <w:bCs/>
+          <w:color w:val="70AD47" w:themeColor="accent6"/>
           <w:lang w:val="en-US"/>
         </w:rPr>
         <w:t>Write the missing JavaScript code</w:t>
       </w:r>
       <w:r>
         <w:rPr>
+          <w:color w:val="70AD47" w:themeColor="accent6"/>
           <w:lang w:val="en-US"/>
         </w:rPr>
         <w:t xml:space="preserve"> to make the </w:t>
@@ -986,21 +989,17 @@
         <w:rPr>
           <w:b/>
           <w:bCs/>
+          <w:color w:val="70AD47" w:themeColor="accent6"/>
           <w:lang w:val="en-US"/>
         </w:rPr>
         <w:t>Music Site</w:t>
       </w:r>
       <w:r>
         <w:rPr>
+          <w:color w:val="70AD47" w:themeColor="accent6"/>
           <w:lang w:val="en-US"/>
         </w:rPr>
-        <w:t xml:space="preserve"> </w:t>
-      </w:r>
-      <w:r>
-        <w:rPr>
-          <w:lang w:val="en-US"/>
-        </w:rPr>
-        <w:t>work as expected:</w:t>
+        <w:t xml:space="preserve"> work as expected:</w:t>
       </w:r>
     </w:p>
     <w:p>
@@ -1013,12 +1012,14 @@
         <w:contextualSpacing/>
         <w:rPr>
           <w:rFonts w:ascii="Calibri" w:eastAsia="Calibri" w:hAnsi="Calibri" w:cs="Times New Roman"/>
+          <w:color w:val="70AD47" w:themeColor="accent6"/>
           <w:lang w:val="en-US"/>
         </w:rPr>
       </w:pPr>
       <w:r>
         <w:rPr>
           <w:rFonts w:ascii="Calibri" w:eastAsia="Calibri" w:hAnsi="Calibri" w:cs="Times New Roman"/>
+          <w:color w:val="70AD47" w:themeColor="accent6"/>
           <w:lang w:val="en-US"/>
         </w:rPr>
         <w:t>A</w:t>
@@ -1027,6 +1028,7 @@
         <w:rPr>
           <w:rFonts w:ascii="Calibri" w:eastAsia="Calibri" w:hAnsi="Calibri" w:cs="Times New Roman"/>
           <w:b/>
+          <w:color w:val="70AD47" w:themeColor="accent6"/>
           <w:lang w:val="en-US"/>
         </w:rPr>
         <w:t>ll fields (genre, name, author</w:t>
@@ -1035,6 +1037,7 @@
         <w:rPr>
           <w:rFonts w:ascii="Calibri" w:eastAsia="Calibri" w:hAnsi="Calibri" w:cs="Times New Roman"/>
           <w:b/>
+          <w:color w:val="70AD47" w:themeColor="accent6"/>
           <w:lang w:val="en-US"/>
         </w:rPr>
         <w:t xml:space="preserve">, </w:t>
@@ -1043,6 +1046,7 @@
         <w:rPr>
           <w:rFonts w:ascii="Calibri" w:eastAsia="Calibri" w:hAnsi="Calibri" w:cs="Times New Roman"/>
           <w:b/>
+          <w:color w:val="70AD47" w:themeColor="accent6"/>
           <w:lang w:val="en-US"/>
         </w:rPr>
         <w:t>and date</w:t>
@@ -1051,6 +1055,7 @@
         <w:rPr>
           <w:rFonts w:ascii="Calibri" w:eastAsia="Calibri" w:hAnsi="Calibri" w:cs="Times New Roman"/>
           <w:b/>
+          <w:color w:val="70AD47" w:themeColor="accent6"/>
           <w:lang w:val="en-US"/>
         </w:rPr>
         <w:t>)</w:t>
@@ -1058,6 +1063,7 @@
       <w:r>
         <w:rPr>
           <w:rFonts w:ascii="Calibri" w:eastAsia="Calibri" w:hAnsi="Calibri" w:cs="Times New Roman"/>
+          <w:color w:val="70AD47" w:themeColor="accent6"/>
           <w:lang w:val="en-US"/>
         </w:rPr>
         <w:t xml:space="preserve"> are </w:t>
@@ -1066,6 +1072,7 @@
         <w:rPr>
           <w:rFonts w:ascii="Calibri" w:eastAsia="Calibri" w:hAnsi="Calibri" w:cs="Times New Roman"/>
           <w:b/>
+          <w:color w:val="70AD47" w:themeColor="accent6"/>
           <w:lang w:val="en-US"/>
         </w:rPr>
         <w:t>filled with</w:t>
@@ -1074,6 +1081,7 @@
         <w:rPr>
           <w:rFonts w:ascii="Calibri" w:eastAsia="Calibri" w:hAnsi="Calibri" w:cs="Times New Roman"/>
           <w:b/>
+          <w:color w:val="70AD47" w:themeColor="accent6"/>
           <w:lang w:val="en-US"/>
         </w:rPr>
         <w:t xml:space="preserve"> the</w:t>
@@ -1082,6 +1090,7 @@
         <w:rPr>
           <w:rFonts w:ascii="Calibri" w:eastAsia="Calibri" w:hAnsi="Calibri" w:cs="Times New Roman"/>
           <w:b/>
+          <w:color w:val="70AD47" w:themeColor="accent6"/>
           <w:lang w:val="en-US"/>
         </w:rPr>
         <w:t xml:space="preserve"> correct input</w:t>
@@ -1097,6 +1106,7 @@
         <w:contextualSpacing/>
         <w:rPr>
           <w:rFonts w:ascii="Calibri" w:eastAsia="Calibri" w:hAnsi="Calibri" w:cs="Times New Roman"/>
+          <w:color w:val="70AD47" w:themeColor="accent6"/>
           <w:lang w:val="en-US"/>
         </w:rPr>
       </w:pPr>
@@ -1104,6 +1114,7 @@
         <w:rPr>
           <w:rFonts w:ascii="Calibri" w:eastAsia="Calibri" w:hAnsi="Calibri" w:cs="Times New Roman"/>
           <w:b/>
+          <w:color w:val="70AD47" w:themeColor="accent6"/>
           <w:lang w:val="en-US"/>
         </w:rPr>
         <w:lastRenderedPageBreak/>
@@ -1112,6 +1123,7 @@
       <w:r>
         <w:rPr>
           <w:rFonts w:ascii="Calibri" w:eastAsia="Calibri" w:hAnsi="Calibri" w:cs="Times New Roman"/>
+          <w:color w:val="70AD47" w:themeColor="accent6"/>
           <w:lang w:val="en-US"/>
         </w:rPr>
         <w:t xml:space="preserve"> </w:t>
@@ -1119,6 +1131,7 @@
       <w:r>
         <w:rPr>
           <w:rFonts w:ascii="Calibri" w:eastAsia="Calibri" w:hAnsi="Calibri" w:cs="Times New Roman"/>
+          <w:color w:val="70AD47" w:themeColor="accent6"/>
           <w:lang w:val="en-US"/>
         </w:rPr>
         <w:t>are</w:t>
@@ -1126,6 +1139,7 @@
       <w:r>
         <w:rPr>
           <w:rFonts w:ascii="Calibri" w:eastAsia="Calibri" w:hAnsi="Calibri" w:cs="Times New Roman"/>
+          <w:color w:val="70AD47" w:themeColor="accent6"/>
           <w:lang w:val="en-US"/>
         </w:rPr>
         <w:t xml:space="preserve"> </w:t>
@@ -1134,6 +1148,7 @@
         <w:rPr>
           <w:rFonts w:ascii="Calibri" w:eastAsia="Calibri" w:hAnsi="Calibri" w:cs="Times New Roman"/>
           <w:b/>
+          <w:color w:val="70AD47" w:themeColor="accent6"/>
           <w:lang w:val="en-US"/>
         </w:rPr>
         <w:t>non</w:t>
@@ -1141,6 +1156,7 @@
       <w:r>
         <w:rPr>
           <w:rFonts w:ascii="Calibri" w:eastAsia="Calibri" w:hAnsi="Calibri" w:cs="Times New Roman"/>
+          <w:color w:val="70AD47" w:themeColor="accent6"/>
           <w:lang w:val="en-US"/>
         </w:rPr>
         <w:t>-</w:t>
@@ -1149,6 +1165,7 @@
         <w:rPr>
           <w:rFonts w:ascii="Calibri" w:eastAsia="Calibri" w:hAnsi="Calibri" w:cs="Times New Roman"/>
           <w:b/>
+          <w:color w:val="70AD47" w:themeColor="accent6"/>
           <w:lang w:val="en-US"/>
         </w:rPr>
         <w:t>empty</w:t>
@@ -1156,6 +1173,7 @@
       <w:r>
         <w:rPr>
           <w:rFonts w:ascii="Calibri" w:eastAsia="Calibri" w:hAnsi="Calibri" w:cs="Times New Roman"/>
+          <w:color w:val="70AD47" w:themeColor="accent6"/>
           <w:lang w:val="en-US"/>
         </w:rPr>
         <w:t xml:space="preserve"> </w:t>
@@ -1164,6 +1182,7 @@
         <w:rPr>
           <w:rFonts w:ascii="Calibri" w:eastAsia="Calibri" w:hAnsi="Calibri" w:cs="Times New Roman"/>
           <w:b/>
+          <w:color w:val="70AD47" w:themeColor="accent6"/>
           <w:lang w:val="en-US"/>
         </w:rPr>
         <w:t>strings</w:t>
@@ -1171,24 +1190,27 @@
     </w:p>
     <w:p>
       <w:pPr>
-        <w:pStyle w:val="a3"/>
+        <w:pStyle w:val="ListParagraph"/>
         <w:numPr>
           <w:ilvl w:val="0"/>
           <w:numId w:val="1"/>
         </w:numPr>
         <w:rPr>
           <w:rFonts w:ascii="Calibri" w:eastAsia="Calibri" w:hAnsi="Calibri" w:cs="Times New Roman"/>
+          <w:color w:val="70AD47" w:themeColor="accent6"/>
         </w:rPr>
       </w:pPr>
       <w:r>
         <w:rPr>
           <w:rFonts w:ascii="Calibri" w:eastAsia="Calibri" w:hAnsi="Calibri" w:cs="Times New Roman"/>
+          <w:color w:val="70AD47" w:themeColor="accent6"/>
         </w:rPr>
         <w:t>The program should not do anything if any of the input fields are empty</w:t>
       </w:r>
       <w:r>
         <w:rPr>
           <w:rFonts w:ascii="Calibri" w:eastAsia="Calibri" w:hAnsi="Calibri" w:cs="Times New Roman"/>
+          <w:color w:val="70AD47" w:themeColor="accent6"/>
           <w:lang w:val="bg-BG"/>
         </w:rPr>
         <w:t>.</w:t>
@@ -1196,7 +1218,7 @@
     </w:p>
     <w:p>
       <w:pPr>
-        <w:pStyle w:val="a3"/>
+        <w:pStyle w:val="ListParagraph"/>
         <w:keepNext/>
         <w:keepLines/>
         <w:spacing w:before="200" w:after="40"/>
@@ -1214,7 +1236,7 @@
     </w:p>
     <w:p>
       <w:pPr>
-        <w:pStyle w:val="a3"/>
+        <w:pStyle w:val="ListParagraph"/>
         <w:keepNext/>
         <w:keepLines/>
         <w:numPr>
@@ -1347,17 +1369,17 @@
     </w:p>
     <w:p>
       <w:pPr>
-        <w:pStyle w:val="a5"/>
-        <w:rPr>
-          <w:rStyle w:val="jlqj4b"/>
-          <w:rFonts w:cstheme="minorHAnsi"/>
-          <w:lang w:val="en"/>
-        </w:rPr>
-      </w:pPr>
-    </w:p>
-    <w:p>
-      <w:pPr>
-        <w:pStyle w:val="a5"/>
+        <w:pStyle w:val="NoSpacing"/>
+        <w:rPr>
+          <w:rStyle w:val="jlqj4b"/>
+          <w:rFonts w:cstheme="minorHAnsi"/>
+          <w:lang w:val="en"/>
+        </w:rPr>
+      </w:pPr>
+    </w:p>
+    <w:p>
+      <w:pPr>
+        <w:pStyle w:val="NoSpacing"/>
         <w:numPr>
           <w:ilvl w:val="0"/>
           <w:numId w:val="1"/>
@@ -1674,7 +1696,7 @@
     </w:p>
     <w:p>
       <w:pPr>
-        <w:pStyle w:val="a5"/>
+        <w:pStyle w:val="NoSpacing"/>
         <w:ind w:left="720"/>
         <w:rPr>
           <w:rStyle w:val="jlqj4b"/>
@@ -1685,7 +1707,7 @@
     </w:p>
     <w:p>
       <w:pPr>
-        <w:pStyle w:val="a5"/>
+        <w:pStyle w:val="NoSpacing"/>
         <w:numPr>
           <w:ilvl w:val="0"/>
           <w:numId w:val="1"/>
@@ -1707,7 +1729,7 @@
     </w:p>
     <w:p>
       <w:pPr>
-        <w:pStyle w:val="a3"/>
+        <w:pStyle w:val="ListParagraph"/>
         <w:rPr>
           <w:rStyle w:val="jlqj4b"/>
           <w:rFonts w:cstheme="minorHAnsi"/>
@@ -1779,17 +1801,17 @@
     </w:p>
     <w:p>
       <w:pPr>
-        <w:pStyle w:val="a5"/>
-        <w:rPr>
-          <w:rStyle w:val="jlqj4b"/>
-          <w:rFonts w:cstheme="minorHAnsi"/>
-          <w:lang w:val="en"/>
-        </w:rPr>
-      </w:pPr>
-    </w:p>
-    <w:p>
-      <w:pPr>
-        <w:pStyle w:val="a3"/>
+        <w:pStyle w:val="NoSpacing"/>
+        <w:rPr>
+          <w:rStyle w:val="jlqj4b"/>
+          <w:rFonts w:cstheme="minorHAnsi"/>
+          <w:lang w:val="en"/>
+        </w:rPr>
+      </w:pPr>
+    </w:p>
+    <w:p>
+      <w:pPr>
+        <w:pStyle w:val="ListParagraph"/>
         <w:rPr>
           <w:rStyle w:val="jlqj4b"/>
           <w:rFonts w:cstheme="minorHAnsi"/>
@@ -1817,20 +1839,22 @@
     </w:p>
     <w:p>
       <w:pPr>
-        <w:pStyle w:val="a3"/>
+        <w:pStyle w:val="ListParagraph"/>
         <w:numPr>
           <w:ilvl w:val="0"/>
           <w:numId w:val="1"/>
         </w:numPr>
         <w:rPr>
           <w:rFonts w:cstheme="minorHAnsi"/>
-          <w:lang w:val="en"/>
-        </w:rPr>
-      </w:pPr>
-      <w:r>
-        <w:rPr>
-          <w:rFonts w:cstheme="minorHAnsi"/>
-          <w:noProof/>
+          <w:color w:val="70AD47" w:themeColor="accent6"/>
+          <w:lang w:val="en"/>
+        </w:rPr>
+      </w:pPr>
+      <w:r>
+        <w:rPr>
+          <w:rFonts w:cstheme="minorHAnsi"/>
+          <w:noProof/>
+          <w:color w:val="70AD47" w:themeColor="accent6"/>
           <w:lang w:val="bg-BG" w:eastAsia="bg-BG"/>
         </w:rPr>
         <w:lastRenderedPageBreak/>
@@ -1902,6 +1926,7 @@
         <w:rPr>
           <w:rStyle w:val="jlqj4b"/>
           <w:rFonts w:cstheme="minorHAnsi"/>
+          <w:color w:val="70AD47" w:themeColor="accent6"/>
           <w:lang w:val="en"/>
         </w:rPr>
         <w:t xml:space="preserve">When </w:t>
@@ -1910,6 +1935,7 @@
         <w:rPr>
           <w:rStyle w:val="jlqj4b"/>
           <w:rFonts w:cstheme="minorHAnsi"/>
+          <w:color w:val="70AD47" w:themeColor="accent6"/>
           <w:lang w:val="en"/>
         </w:rPr>
         <w:t xml:space="preserve">the </w:t>
@@ -1919,6 +1945,7 @@
           <w:rStyle w:val="jlqj4b"/>
           <w:rFonts w:cstheme="minorHAnsi"/>
           <w:b/>
+          <w:color w:val="70AD47" w:themeColor="accent6"/>
           <w:lang w:val="en"/>
         </w:rPr>
         <w:t>[</w:t>
@@ -1928,6 +1955,7 @@
           <w:b/>
           <w:bCs/>
           <w:noProof/>
+          <w:color w:val="70AD47" w:themeColor="accent6"/>
         </w:rPr>
         <w:t>"</w:t>
       </w:r>
@@ -1935,6 +1963,7 @@
         <w:rPr>
           <w:rStyle w:val="CodeChar"/>
           <w:rFonts w:asciiTheme="minorHAnsi" w:hAnsiTheme="minorHAnsi" w:cstheme="minorHAnsi"/>
+          <w:color w:val="70AD47" w:themeColor="accent6"/>
         </w:rPr>
         <w:t>Like song</w:t>
       </w:r>
@@ -1943,6 +1972,7 @@
           <w:b/>
           <w:bCs/>
           <w:noProof/>
+          <w:color w:val="70AD47" w:themeColor="accent6"/>
         </w:rPr>
         <w:t>"</w:t>
       </w:r>
@@ -1950,16 +1980,21 @@
         <w:rPr>
           <w:rStyle w:val="CodeChar"/>
           <w:rFonts w:asciiTheme="minorHAnsi" w:hAnsiTheme="minorHAnsi" w:cstheme="minorHAnsi"/>
+          <w:color w:val="70AD47" w:themeColor="accent6"/>
         </w:rPr>
         <w:t>]</w:t>
       </w:r>
       <w:r>
+        <w:rPr>
+          <w:color w:val="70AD47" w:themeColor="accent6"/>
+        </w:rPr>
         <w:t xml:space="preserve"> </w:t>
       </w:r>
       <w:r>
         <w:rPr>
           <w:rStyle w:val="jlqj4b"/>
           <w:rFonts w:cstheme="minorHAnsi"/>
+          <w:color w:val="70AD47" w:themeColor="accent6"/>
           <w:lang w:val="en"/>
         </w:rPr>
         <w:t xml:space="preserve">button </w:t>
@@ -1967,6 +2002,7 @@
       <w:r>
         <w:rPr>
           <w:rFonts w:cstheme="minorHAnsi"/>
+          <w:color w:val="70AD47" w:themeColor="accent6"/>
           <w:lang w:val="en"/>
         </w:rPr>
         <w:t>is clicked:</w:t>
@@ -1974,20 +2010,22 @@
     </w:p>
     <w:p>
       <w:pPr>
-        <w:pStyle w:val="a3"/>
+        <w:pStyle w:val="ListParagraph"/>
         <w:numPr>
           <w:ilvl w:val="1"/>
           <w:numId w:val="1"/>
         </w:numPr>
         <w:rPr>
           <w:rFonts w:cstheme="minorHAnsi"/>
-          <w:lang w:val="en"/>
-        </w:rPr>
-      </w:pPr>
-      <w:r>
-        <w:rPr>
-          <w:rFonts w:cstheme="minorHAnsi"/>
-          <w:noProof/>
+          <w:color w:val="70AD47" w:themeColor="accent6"/>
+          <w:lang w:val="en"/>
+        </w:rPr>
+      </w:pPr>
+      <w:r>
+        <w:rPr>
+          <w:rFonts w:cstheme="minorHAnsi"/>
+          <w:noProof/>
+          <w:color w:val="70AD47" w:themeColor="accent6"/>
           <w:lang w:val="bg-BG" w:eastAsia="bg-BG"/>
         </w:rPr>
         <w:drawing>
@@ -2049,6 +2087,7 @@
       <w:r>
         <w:rPr>
           <w:rStyle w:val="jlqj4b"/>
+          <w:color w:val="70AD47" w:themeColor="accent6"/>
           <w:lang w:val="en"/>
         </w:rPr>
         <w:t xml:space="preserve">You need to take a value of the current number of </w:t>
@@ -2057,6 +2096,7 @@
         <w:rPr>
           <w:rStyle w:val="jlqj4b"/>
           <w:b/>
+          <w:color w:val="70AD47" w:themeColor="accent6"/>
           <w:lang w:val="en"/>
         </w:rPr>
         <w:t>likes</w:t>
@@ -2064,6 +2104,7 @@
       <w:r>
         <w:rPr>
           <w:rStyle w:val="jlqj4b"/>
+          <w:color w:val="70AD47" w:themeColor="accent6"/>
           <w:lang w:val="en"/>
         </w:rPr>
         <w:t xml:space="preserve"> inside the paragraph in the section</w:t>
@@ -2071,6 +2112,7 @@
       <w:r>
         <w:rPr>
           <w:rStyle w:val="jlqj4b"/>
+          <w:color w:val="70AD47" w:themeColor="accent6"/>
           <w:lang w:val="bg-BG"/>
         </w:rPr>
         <w:t xml:space="preserve"> </w:t>
@@ -2078,18 +2120,21 @@
       <w:r>
         <w:rPr>
           <w:rStyle w:val="jlqj4b"/>
+          <w:color w:val="70AD47" w:themeColor="accent6"/>
         </w:rPr>
         <w:t xml:space="preserve">with </w:t>
       </w:r>
       <w:r>
         <w:rPr>
           <w:rStyle w:val="jlqj4b"/>
+          <w:color w:val="70AD47" w:themeColor="accent6"/>
         </w:rPr>
         <w:t xml:space="preserve">the </w:t>
       </w:r>
       <w:r>
         <w:rPr>
           <w:rStyle w:val="jlqj4b"/>
+          <w:color w:val="70AD47" w:themeColor="accent6"/>
         </w:rPr>
         <w:t xml:space="preserve">id </w:t>
       </w:r>
@@ -2098,6 +2143,7 @@
           <w:b/>
           <w:bCs/>
           <w:noProof/>
+          <w:color w:val="70AD47" w:themeColor="accent6"/>
         </w:rPr>
         <w:t>"</w:t>
       </w:r>
@@ -2105,6 +2151,7 @@
         <w:rPr>
           <w:rStyle w:val="jlqj4b"/>
           <w:b/>
+          <w:color w:val="70AD47" w:themeColor="accent6"/>
         </w:rPr>
         <w:t>total-likes</w:t>
       </w:r>
@@ -2113,20 +2160,14 @@
           <w:b/>
           <w:bCs/>
           <w:noProof/>
-        </w:rPr>
-        <w:t>"</w:t>
-      </w:r>
-      <w:r>
-        <w:rPr>
-          <w:b/>
-          <w:bCs/>
-          <w:noProof/>
-        </w:rPr>
-        <w:t xml:space="preserve"> </w:t>
-      </w:r>
-      <w:r>
-        <w:rPr>
-          <w:rStyle w:val="jlqj4b"/>
+          <w:color w:val="70AD47" w:themeColor="accent6"/>
+        </w:rPr>
+        <w:t xml:space="preserve">" </w:t>
+      </w:r>
+      <w:r>
+        <w:rPr>
+          <w:rStyle w:val="jlqj4b"/>
+          <w:color w:val="70AD47" w:themeColor="accent6"/>
           <w:lang w:val="en"/>
         </w:rPr>
         <w:t>and increase the value by one</w:t>
@@ -2135,13 +2176,14 @@
         <w:rPr>
           <w:bCs/>
           <w:noProof/>
+          <w:color w:val="70AD47" w:themeColor="accent6"/>
         </w:rPr>
         <w:t>.</w:t>
       </w:r>
     </w:p>
     <w:p>
       <w:pPr>
-        <w:pStyle w:val="a3"/>
+        <w:pStyle w:val="ListParagraph"/>
         <w:numPr>
           <w:ilvl w:val="1"/>
           <w:numId w:val="1"/>
@@ -2149,6 +2191,7 @@
         <w:rPr>
           <w:rStyle w:val="jlqj4b"/>
           <w:rFonts w:cstheme="minorHAnsi"/>
+          <w:color w:val="70AD47" w:themeColor="accent6"/>
           <w:lang w:val="bg-BG"/>
         </w:rPr>
       </w:pPr>
@@ -2156,6 +2199,7 @@
         <w:rPr>
           <w:rFonts w:cstheme="minorHAnsi"/>
           <w:noProof/>
+          <w:color w:val="70AD47" w:themeColor="accent6"/>
           <w:lang w:val="bg-BG" w:eastAsia="bg-BG"/>
         </w:rPr>
         <w:drawing>
@@ -2217,22 +2261,17 @@
       <w:r>
         <w:rPr>
           <w:rStyle w:val="jlqj4b"/>
-          <w:lang w:val="en"/>
-        </w:rPr>
-        <w:t>The button</w:t>
-      </w:r>
-      <w:r>
-        <w:rPr>
-          <w:rStyle w:val="jlqj4b"/>
-          <w:lang w:val="en"/>
-        </w:rPr>
-        <w:t xml:space="preserve"> </w:t>
-      </w:r>
-      <w:r>
-        <w:rPr>
-          <w:rStyle w:val="jlqj4b"/>
-          <w:rFonts w:cstheme="minorHAnsi"/>
-          <w:b/>
+          <w:color w:val="70AD47" w:themeColor="accent6"/>
+          <w:lang w:val="en"/>
+        </w:rPr>
+        <w:t xml:space="preserve">The button </w:t>
+      </w:r>
+      <w:r>
+        <w:rPr>
+          <w:rStyle w:val="jlqj4b"/>
+          <w:rFonts w:cstheme="minorHAnsi"/>
+          <w:b/>
+          <w:color w:val="70AD47" w:themeColor="accent6"/>
           <w:lang w:val="en"/>
         </w:rPr>
         <w:t>[</w:t>
@@ -2242,6 +2281,7 @@
           <w:b/>
           <w:bCs/>
           <w:noProof/>
+          <w:color w:val="70AD47" w:themeColor="accent6"/>
         </w:rPr>
         <w:t>"</w:t>
       </w:r>
@@ -2249,6 +2289,7 @@
         <w:rPr>
           <w:rStyle w:val="CodeChar"/>
           <w:rFonts w:asciiTheme="minorHAnsi" w:hAnsiTheme="minorHAnsi" w:cstheme="minorHAnsi"/>
+          <w:color w:val="70AD47" w:themeColor="accent6"/>
         </w:rPr>
         <w:t>Like song</w:t>
       </w:r>
@@ -2257,6 +2298,7 @@
           <w:b/>
           <w:bCs/>
           <w:noProof/>
+          <w:color w:val="70AD47" w:themeColor="accent6"/>
         </w:rPr>
         <w:t>"</w:t>
       </w:r>
@@ -2264,35 +2306,35 @@
         <w:rPr>
           <w:rStyle w:val="CodeChar"/>
           <w:rFonts w:asciiTheme="minorHAnsi" w:hAnsiTheme="minorHAnsi" w:cstheme="minorHAnsi"/>
+          <w:color w:val="70AD47" w:themeColor="accent6"/>
         </w:rPr>
         <w:t>]</w:t>
       </w:r>
       <w:r>
+        <w:rPr>
+          <w:color w:val="70AD47" w:themeColor="accent6"/>
+        </w:rPr>
         <w:t xml:space="preserve"> </w:t>
       </w:r>
       <w:r>
         <w:rPr>
           <w:rStyle w:val="jlqj4b"/>
-          <w:lang w:val="en"/>
-        </w:rPr>
-        <w:t xml:space="preserve">for the current song </w:t>
-      </w:r>
-      <w:r>
-        <w:rPr>
-          <w:rStyle w:val="jlqj4b"/>
-          <w:lang w:val="en"/>
-        </w:rPr>
-        <w:t xml:space="preserve">must then be </w:t>
-      </w:r>
-      <w:r>
-        <w:rPr>
-          <w:rStyle w:val="a8"/>
+          <w:color w:val="70AD47" w:themeColor="accent6"/>
+          <w:lang w:val="en"/>
+        </w:rPr>
+        <w:t xml:space="preserve">for the current song must then be </w:t>
+      </w:r>
+      <w:r>
+        <w:rPr>
+          <w:rStyle w:val="Strong"/>
+          <w:color w:val="70AD47" w:themeColor="accent6"/>
         </w:rPr>
         <w:t>disabled</w:t>
       </w:r>
       <w:r>
         <w:rPr>
           <w:rStyle w:val="jlqj4b"/>
+          <w:color w:val="70AD47" w:themeColor="accent6"/>
           <w:lang w:val="en"/>
         </w:rPr>
         <w:t xml:space="preserve">, as the user has the right to like </w:t>
@@ -2301,6 +2343,7 @@
       <w:r>
         <w:rPr>
           <w:rStyle w:val="jlqj4b"/>
+          <w:color w:val="70AD47" w:themeColor="accent6"/>
           <w:lang w:val="bg-BG"/>
         </w:rPr>
         <w:t>the</w:t>
@@ -2309,6 +2352,7 @@
       <w:r>
         <w:rPr>
           <w:rStyle w:val="jlqj4b"/>
+          <w:color w:val="70AD47" w:themeColor="accent6"/>
           <w:lang w:val="bg-BG"/>
         </w:rPr>
         <w:t xml:space="preserve"> </w:t>
@@ -2317,6 +2361,7 @@
       <w:r>
         <w:rPr>
           <w:rStyle w:val="jlqj4b"/>
+          <w:color w:val="70AD47" w:themeColor="accent6"/>
           <w:lang w:val="bg-BG"/>
         </w:rPr>
         <w:t>song</w:t>
@@ -2325,6 +2370,7 @@
       <w:r>
         <w:rPr>
           <w:rStyle w:val="jlqj4b"/>
+          <w:color w:val="70AD47" w:themeColor="accent6"/>
           <w:lang w:val="bg-BG"/>
         </w:rPr>
         <w:t xml:space="preserve"> </w:t>
@@ -2332,6 +2378,7 @@
       <w:r>
         <w:rPr>
           <w:rStyle w:val="jlqj4b"/>
+          <w:color w:val="70AD47" w:themeColor="accent6"/>
           <w:lang w:val="en"/>
         </w:rPr>
         <w:t>only once</w:t>
@@ -2339,6 +2386,7 @@
       <w:r>
         <w:rPr>
           <w:rStyle w:val="jlqj4b"/>
+          <w:color w:val="70AD47" w:themeColor="accent6"/>
           <w:lang w:val="en"/>
         </w:rPr>
         <w:t xml:space="preserve"> </w:t>
@@ -2346,25 +2394,29 @@
       <w:r>
         <w:rPr>
           <w:rStyle w:val="jlqj4b"/>
+          <w:color w:val="70AD47" w:themeColor="accent6"/>
         </w:rPr>
         <w:t>(</w:t>
       </w:r>
       <w:r>
         <w:rPr>
           <w:rStyle w:val="jlqj4b"/>
+          <w:color w:val="70AD47" w:themeColor="accent6"/>
           <w:lang w:val="en"/>
         </w:rPr>
         <w:t xml:space="preserve">Once the button is </w:t>
       </w:r>
       <w:r>
         <w:rPr>
-          <w:rStyle w:val="a8"/>
+          <w:rStyle w:val="Strong"/>
+          <w:color w:val="70AD47" w:themeColor="accent6"/>
         </w:rPr>
         <w:t>disabled</w:t>
       </w:r>
       <w:r>
         <w:rPr>
           <w:rStyle w:val="jlqj4b"/>
+          <w:color w:val="70AD47" w:themeColor="accent6"/>
           <w:lang w:val="en"/>
         </w:rPr>
         <w:t>, its color will turn gray</w:t>
@@ -2372,22 +2424,23 @@
       <w:r>
         <w:rPr>
           <w:rStyle w:val="jlqj4b"/>
+          <w:color w:val="70AD47" w:themeColor="accent6"/>
         </w:rPr>
         <w:t>).</w:t>
       </w:r>
     </w:p>
     <w:p>
       <w:pPr>
-        <w:pStyle w:val="a3"/>
-        <w:rPr>
-          <w:rStyle w:val="jlqj4b"/>
-          <w:lang w:val="en"/>
-        </w:rPr>
-      </w:pPr>
-    </w:p>
-    <w:p>
-      <w:pPr>
-        <w:pStyle w:val="a3"/>
+        <w:pStyle w:val="ListParagraph"/>
+        <w:rPr>
+          <w:rStyle w:val="jlqj4b"/>
+          <w:lang w:val="en"/>
+        </w:rPr>
+      </w:pPr>
+    </w:p>
+    <w:p>
+      <w:pPr>
+        <w:pStyle w:val="ListParagraph"/>
         <w:rPr>
           <w:rStyle w:val="jlqj4b"/>
           <w:rFonts w:cstheme="minorHAnsi"/>
@@ -2404,7 +2457,7 @@
     </w:p>
     <w:p>
       <w:pPr>
-        <w:pStyle w:val="a3"/>
+        <w:pStyle w:val="ListParagraph"/>
         <w:ind w:left="1440"/>
         <w:rPr>
           <w:rFonts w:cstheme="minorHAnsi"/>
@@ -2414,7 +2467,7 @@
     </w:p>
     <w:p>
       <w:pPr>
-        <w:pStyle w:val="a3"/>
+        <w:pStyle w:val="ListParagraph"/>
         <w:rPr>
           <w:rStyle w:val="jlqj4b"/>
           <w:rFonts w:cstheme="minorHAnsi"/>
@@ -2440,7 +2493,7 @@
     </w:p>
     <w:p>
       <w:pPr>
-        <w:pStyle w:val="a5"/>
+        <w:pStyle w:val="NoSpacing"/>
         <w:rPr>
           <w:rFonts w:cstheme="minorHAnsi"/>
           <w:lang w:val="en"/>
@@ -2512,20 +2565,22 @@
     </w:p>
     <w:p>
       <w:pPr>
-        <w:pStyle w:val="a5"/>
+        <w:pStyle w:val="NoSpacing"/>
         <w:numPr>
           <w:ilvl w:val="0"/>
           <w:numId w:val="1"/>
         </w:numPr>
         <w:rPr>
           <w:rFonts w:cstheme="minorHAnsi"/>
-          <w:lang w:val="en"/>
-        </w:rPr>
-      </w:pPr>
-      <w:r>
-        <w:rPr>
-          <w:rFonts w:cstheme="minorHAnsi"/>
-          <w:noProof/>
+          <w:color w:val="70AD47" w:themeColor="accent6"/>
+          <w:lang w:val="en"/>
+        </w:rPr>
+      </w:pPr>
+      <w:r>
+        <w:rPr>
+          <w:rFonts w:cstheme="minorHAnsi"/>
+          <w:noProof/>
+          <w:color w:val="70AD47" w:themeColor="accent6"/>
           <w:lang w:eastAsia="bg-BG"/>
         </w:rPr>
         <w:drawing>
@@ -2587,6 +2642,7 @@
       <w:r>
         <w:rPr>
           <w:rFonts w:cstheme="minorHAnsi"/>
+          <w:color w:val="70AD47" w:themeColor="accent6"/>
           <w:lang w:val="en"/>
         </w:rPr>
         <w:t xml:space="preserve">When the </w:t>
@@ -2596,6 +2652,7 @@
           <w:rStyle w:val="jlqj4b"/>
           <w:rFonts w:cstheme="minorHAnsi"/>
           <w:b/>
+          <w:color w:val="70AD47" w:themeColor="accent6"/>
           <w:lang w:val="en"/>
         </w:rPr>
         <w:t>[</w:t>
@@ -2605,6 +2662,7 @@
           <w:b/>
           <w:bCs/>
           <w:noProof/>
+          <w:color w:val="70AD47" w:themeColor="accent6"/>
           <w:lang w:val="en-US"/>
         </w:rPr>
         <w:t>"</w:t>
@@ -2613,6 +2671,7 @@
         <w:rPr>
           <w:rStyle w:val="CodeChar"/>
           <w:rFonts w:asciiTheme="minorHAnsi" w:hAnsiTheme="minorHAnsi" w:cstheme="minorHAnsi"/>
+          <w:color w:val="70AD47" w:themeColor="accent6"/>
         </w:rPr>
         <w:t>Save song</w:t>
       </w:r>
@@ -2621,6 +2680,7 @@
           <w:b/>
           <w:bCs/>
           <w:noProof/>
+          <w:color w:val="70AD47" w:themeColor="accent6"/>
           <w:lang w:val="en-US"/>
         </w:rPr>
         <w:t>"</w:t>
@@ -2629,16 +2689,21 @@
         <w:rPr>
           <w:rStyle w:val="CodeChar"/>
           <w:rFonts w:asciiTheme="minorHAnsi" w:hAnsiTheme="minorHAnsi" w:cstheme="minorHAnsi"/>
+          <w:color w:val="70AD47" w:themeColor="accent6"/>
         </w:rPr>
         <w:t>]</w:t>
       </w:r>
       <w:r>
+        <w:rPr>
+          <w:color w:val="70AD47" w:themeColor="accent6"/>
+        </w:rPr>
         <w:t xml:space="preserve"> </w:t>
       </w:r>
       <w:r>
         <w:rPr>
           <w:rStyle w:val="jlqj4b"/>
           <w:rFonts w:cstheme="minorHAnsi"/>
+          <w:color w:val="70AD47" w:themeColor="accent6"/>
           <w:lang w:val="en"/>
         </w:rPr>
         <w:t>button</w:t>
@@ -2646,20 +2711,15 @@
       <w:r>
         <w:rPr>
           <w:rFonts w:cstheme="minorHAnsi"/>
-          <w:lang w:val="en"/>
-        </w:rPr>
-        <w:t xml:space="preserve"> is cl</w:t>
-      </w:r>
-      <w:r>
-        <w:rPr>
-          <w:rFonts w:cstheme="minorHAnsi"/>
-          <w:lang w:val="en"/>
-        </w:rPr>
-        <w:t>icked, you need to move the current song</w:t>
-      </w:r>
-      <w:r>
-        <w:rPr>
-          <w:rFonts w:cstheme="minorHAnsi"/>
+          <w:color w:val="70AD47" w:themeColor="accent6"/>
+          <w:lang w:val="en"/>
+        </w:rPr>
+        <w:t xml:space="preserve"> is clicked, you need to move the current song</w:t>
+      </w:r>
+      <w:r>
+        <w:rPr>
+          <w:rFonts w:cstheme="minorHAnsi"/>
+          <w:color w:val="70AD47" w:themeColor="accent6"/>
           <w:lang w:val="en"/>
         </w:rPr>
         <w:t xml:space="preserve"> in the </w:t>
@@ -2668,6 +2728,7 @@
         <w:rPr>
           <w:rFonts w:cstheme="minorHAnsi"/>
           <w:b/>
+          <w:color w:val="70AD47" w:themeColor="accent6"/>
           <w:lang w:val="en"/>
         </w:rPr>
         <w:t>div</w:t>
@@ -2675,6 +2736,7 @@
       <w:r>
         <w:rPr>
           <w:rFonts w:cstheme="minorHAnsi"/>
+          <w:color w:val="70AD47" w:themeColor="accent6"/>
           <w:lang w:val="en"/>
         </w:rPr>
         <w:t xml:space="preserve"> </w:t>
@@ -2683,6 +2745,7 @@
         <w:rPr>
           <w:bCs/>
           <w:noProof/>
+          <w:color w:val="70AD47" w:themeColor="accent6"/>
           <w:lang w:val="en-US"/>
         </w:rPr>
         <w:t xml:space="preserve">with </w:t>
@@ -2692,6 +2755,7 @@
           <w:b/>
           <w:bCs/>
           <w:noProof/>
+          <w:color w:val="70AD47" w:themeColor="accent6"/>
           <w:lang w:val="en-US"/>
         </w:rPr>
         <w:t>class</w:t>
@@ -2700,6 +2764,7 @@
         <w:rPr>
           <w:bCs/>
           <w:noProof/>
+          <w:color w:val="70AD47" w:themeColor="accent6"/>
           <w:lang w:val="en-US"/>
         </w:rPr>
         <w:t xml:space="preserve"> </w:t>
@@ -2709,6 +2774,7 @@
           <w:b/>
           <w:bCs/>
           <w:noProof/>
+          <w:color w:val="70AD47" w:themeColor="accent6"/>
           <w:lang w:val="en-US"/>
         </w:rPr>
         <w:t>"</w:t>
@@ -2718,6 +2784,7 @@
           <w:b/>
           <w:bCs/>
           <w:noProof/>
+          <w:color w:val="70AD47" w:themeColor="accent6"/>
           <w:lang w:val="en-US"/>
         </w:rPr>
         <w:t>saved-container</w:t>
@@ -2727,6 +2794,7 @@
           <w:b/>
           <w:bCs/>
           <w:noProof/>
+          <w:color w:val="70AD47" w:themeColor="accent6"/>
           <w:lang w:val="en-US"/>
         </w:rPr>
         <w:t>"</w:t>
@@ -2734,6 +2802,7 @@
       <w:r>
         <w:rPr>
           <w:rFonts w:cstheme="minorHAnsi"/>
+          <w:color w:val="70AD47" w:themeColor="accent6"/>
           <w:lang w:val="en"/>
         </w:rPr>
         <w:t xml:space="preserve">. </w:t>
@@ -2749,7 +2818,7 @@
     </w:p>
     <w:p>
       <w:pPr>
-        <w:pStyle w:val="a5"/>
+        <w:pStyle w:val="NoSpacing"/>
         <w:numPr>
           <w:ilvl w:val="0"/>
           <w:numId w:val="1"/>
@@ -2769,7 +2838,7 @@
     </w:p>
     <w:p>
       <w:pPr>
-        <w:pStyle w:val="a5"/>
+        <w:pStyle w:val="NoSpacing"/>
         <w:rPr>
           <w:rFonts w:cstheme="minorHAnsi"/>
           <w:lang w:val="en"/>
@@ -2840,165 +2909,165 @@
     </w:p>
     <w:p>
       <w:pPr>
-        <w:pStyle w:val="a5"/>
-        <w:rPr>
-          <w:rFonts w:cstheme="minorHAnsi"/>
-          <w:lang w:val="en"/>
-        </w:rPr>
-      </w:pPr>
-    </w:p>
-    <w:p>
-      <w:pPr>
-        <w:pStyle w:val="a5"/>
-        <w:rPr>
-          <w:rFonts w:cstheme="minorHAnsi"/>
-          <w:lang w:val="en"/>
-        </w:rPr>
-      </w:pPr>
-    </w:p>
-    <w:p>
-      <w:pPr>
-        <w:pStyle w:val="a5"/>
-        <w:rPr>
-          <w:rFonts w:cstheme="minorHAnsi"/>
-          <w:lang w:val="en"/>
-        </w:rPr>
-      </w:pPr>
-    </w:p>
-    <w:p>
-      <w:pPr>
-        <w:pStyle w:val="a5"/>
-        <w:rPr>
-          <w:rFonts w:cstheme="minorHAnsi"/>
-          <w:lang w:val="en"/>
-        </w:rPr>
-      </w:pPr>
-    </w:p>
-    <w:p>
-      <w:pPr>
-        <w:pStyle w:val="a5"/>
-        <w:rPr>
-          <w:rFonts w:cstheme="minorHAnsi"/>
-          <w:lang w:val="en"/>
-        </w:rPr>
-      </w:pPr>
-    </w:p>
-    <w:p>
-      <w:pPr>
-        <w:pStyle w:val="a5"/>
-        <w:rPr>
-          <w:rFonts w:cstheme="minorHAnsi"/>
-          <w:lang w:val="en"/>
-        </w:rPr>
-      </w:pPr>
-    </w:p>
-    <w:p>
-      <w:pPr>
-        <w:pStyle w:val="a5"/>
-        <w:rPr>
-          <w:lang w:val="en"/>
-        </w:rPr>
-      </w:pPr>
-    </w:p>
-    <w:p>
-      <w:pPr>
-        <w:pStyle w:val="a5"/>
-        <w:rPr>
-          <w:lang w:val="en"/>
-        </w:rPr>
-      </w:pPr>
-    </w:p>
-    <w:p>
-      <w:pPr>
-        <w:pStyle w:val="a5"/>
-        <w:rPr>
-          <w:lang w:val="en"/>
-        </w:rPr>
-      </w:pPr>
-    </w:p>
-    <w:p>
-      <w:pPr>
-        <w:pStyle w:val="a5"/>
-        <w:rPr>
-          <w:lang w:val="en"/>
-        </w:rPr>
-      </w:pPr>
-    </w:p>
-    <w:p>
-      <w:pPr>
-        <w:pStyle w:val="a5"/>
-        <w:rPr>
-          <w:lang w:val="en"/>
-        </w:rPr>
-      </w:pPr>
-    </w:p>
-    <w:p>
-      <w:pPr>
-        <w:pStyle w:val="a5"/>
-        <w:rPr>
-          <w:lang w:val="en"/>
-        </w:rPr>
-      </w:pPr>
-    </w:p>
-    <w:p>
-      <w:pPr>
-        <w:pStyle w:val="a5"/>
-        <w:rPr>
-          <w:lang w:val="en"/>
-        </w:rPr>
-      </w:pPr>
-    </w:p>
-    <w:p>
-      <w:pPr>
-        <w:pStyle w:val="a5"/>
-        <w:rPr>
-          <w:lang w:val="en"/>
-        </w:rPr>
-      </w:pPr>
-    </w:p>
-    <w:p>
-      <w:pPr>
-        <w:pStyle w:val="a5"/>
-        <w:rPr>
-          <w:lang w:val="en"/>
-        </w:rPr>
-      </w:pPr>
-    </w:p>
-    <w:p>
-      <w:pPr>
-        <w:pStyle w:val="a5"/>
-        <w:rPr>
-          <w:lang w:val="en"/>
-        </w:rPr>
-      </w:pPr>
-    </w:p>
-    <w:p>
-      <w:pPr>
-        <w:pStyle w:val="a5"/>
-        <w:rPr>
-          <w:lang w:val="en"/>
-        </w:rPr>
-      </w:pPr>
-    </w:p>
-    <w:p>
-      <w:pPr>
-        <w:pStyle w:val="a5"/>
-        <w:rPr>
-          <w:lang w:val="en"/>
-        </w:rPr>
-      </w:pPr>
-    </w:p>
-    <w:p>
-      <w:pPr>
-        <w:pStyle w:val="a5"/>
-        <w:rPr>
-          <w:lang w:val="en"/>
-        </w:rPr>
-      </w:pPr>
-    </w:p>
-    <w:p>
-      <w:pPr>
-        <w:pStyle w:val="a5"/>
+        <w:pStyle w:val="NoSpacing"/>
+        <w:rPr>
+          <w:rFonts w:cstheme="minorHAnsi"/>
+          <w:lang w:val="en"/>
+        </w:rPr>
+      </w:pPr>
+    </w:p>
+    <w:p>
+      <w:pPr>
+        <w:pStyle w:val="NoSpacing"/>
+        <w:rPr>
+          <w:rFonts w:cstheme="minorHAnsi"/>
+          <w:lang w:val="en"/>
+        </w:rPr>
+      </w:pPr>
+    </w:p>
+    <w:p>
+      <w:pPr>
+        <w:pStyle w:val="NoSpacing"/>
+        <w:rPr>
+          <w:rFonts w:cstheme="minorHAnsi"/>
+          <w:lang w:val="en"/>
+        </w:rPr>
+      </w:pPr>
+    </w:p>
+    <w:p>
+      <w:pPr>
+        <w:pStyle w:val="NoSpacing"/>
+        <w:rPr>
+          <w:rFonts w:cstheme="minorHAnsi"/>
+          <w:lang w:val="en"/>
+        </w:rPr>
+      </w:pPr>
+    </w:p>
+    <w:p>
+      <w:pPr>
+        <w:pStyle w:val="NoSpacing"/>
+        <w:rPr>
+          <w:rFonts w:cstheme="minorHAnsi"/>
+          <w:lang w:val="en"/>
+        </w:rPr>
+      </w:pPr>
+    </w:p>
+    <w:p>
+      <w:pPr>
+        <w:pStyle w:val="NoSpacing"/>
+        <w:rPr>
+          <w:rFonts w:cstheme="minorHAnsi"/>
+          <w:lang w:val="en"/>
+        </w:rPr>
+      </w:pPr>
+    </w:p>
+    <w:p>
+      <w:pPr>
+        <w:pStyle w:val="NoSpacing"/>
+        <w:rPr>
+          <w:lang w:val="en"/>
+        </w:rPr>
+      </w:pPr>
+    </w:p>
+    <w:p>
+      <w:pPr>
+        <w:pStyle w:val="NoSpacing"/>
+        <w:rPr>
+          <w:lang w:val="en"/>
+        </w:rPr>
+      </w:pPr>
+    </w:p>
+    <w:p>
+      <w:pPr>
+        <w:pStyle w:val="NoSpacing"/>
+        <w:rPr>
+          <w:lang w:val="en"/>
+        </w:rPr>
+      </w:pPr>
+    </w:p>
+    <w:p>
+      <w:pPr>
+        <w:pStyle w:val="NoSpacing"/>
+        <w:rPr>
+          <w:lang w:val="en"/>
+        </w:rPr>
+      </w:pPr>
+    </w:p>
+    <w:p>
+      <w:pPr>
+        <w:pStyle w:val="NoSpacing"/>
+        <w:rPr>
+          <w:lang w:val="en"/>
+        </w:rPr>
+      </w:pPr>
+    </w:p>
+    <w:p>
+      <w:pPr>
+        <w:pStyle w:val="NoSpacing"/>
+        <w:rPr>
+          <w:lang w:val="en"/>
+        </w:rPr>
+      </w:pPr>
+    </w:p>
+    <w:p>
+      <w:pPr>
+        <w:pStyle w:val="NoSpacing"/>
+        <w:rPr>
+          <w:lang w:val="en"/>
+        </w:rPr>
+      </w:pPr>
+    </w:p>
+    <w:p>
+      <w:pPr>
+        <w:pStyle w:val="NoSpacing"/>
+        <w:rPr>
+          <w:lang w:val="en"/>
+        </w:rPr>
+      </w:pPr>
+    </w:p>
+    <w:p>
+      <w:pPr>
+        <w:pStyle w:val="NoSpacing"/>
+        <w:rPr>
+          <w:lang w:val="en"/>
+        </w:rPr>
+      </w:pPr>
+    </w:p>
+    <w:p>
+      <w:pPr>
+        <w:pStyle w:val="NoSpacing"/>
+        <w:rPr>
+          <w:lang w:val="en"/>
+        </w:rPr>
+      </w:pPr>
+    </w:p>
+    <w:p>
+      <w:pPr>
+        <w:pStyle w:val="NoSpacing"/>
+        <w:rPr>
+          <w:lang w:val="en"/>
+        </w:rPr>
+      </w:pPr>
+    </w:p>
+    <w:p>
+      <w:pPr>
+        <w:pStyle w:val="NoSpacing"/>
+        <w:rPr>
+          <w:lang w:val="en"/>
+        </w:rPr>
+      </w:pPr>
+    </w:p>
+    <w:p>
+      <w:pPr>
+        <w:pStyle w:val="NoSpacing"/>
+        <w:rPr>
+          <w:lang w:val="en"/>
+        </w:rPr>
+      </w:pPr>
+    </w:p>
+    <w:p>
+      <w:pPr>
+        <w:pStyle w:val="NoSpacing"/>
         <w:rPr>
           <w:rStyle w:val="jlqj4b"/>
           <w:lang w:val="en"/>
@@ -3070,7 +3139,7 @@
     </w:p>
     <w:p>
       <w:pPr>
-        <w:pStyle w:val="a5"/>
+        <w:pStyle w:val="NoSpacing"/>
         <w:numPr>
           <w:ilvl w:val="0"/>
           <w:numId w:val="9"/>
@@ -3144,7 +3213,7 @@
     </w:p>
     <w:p>
       <w:pPr>
-        <w:pStyle w:val="a5"/>
+        <w:pStyle w:val="NoSpacing"/>
         <w:ind w:left="1440"/>
         <w:rPr>
           <w:rStyle w:val="jlqj4b"/>
@@ -3233,7 +3302,7 @@
     </w:p>
     <w:p>
       <w:pPr>
-        <w:pStyle w:val="a5"/>
+        <w:pStyle w:val="NoSpacing"/>
         <w:numPr>
           <w:ilvl w:val="0"/>
           <w:numId w:val="1"/>
@@ -4437,15 +4506,6 @@
   </w:num>
   <w:num w:numId="10">
     <w:abstractNumId w:val="1"/>
-    <w:lvlOverride w:ilvl="0"/>
-    <w:lvlOverride w:ilvl="1"/>
-    <w:lvlOverride w:ilvl="2"/>
-    <w:lvlOverride w:ilvl="3"/>
-    <w:lvlOverride w:ilvl="4"/>
-    <w:lvlOverride w:ilvl="5"/>
-    <w:lvlOverride w:ilvl="6"/>
-    <w:lvlOverride w:ilvl="7"/>
-    <w:lvlOverride w:ilvl="8"/>
   </w:num>
 </w:numbering>
 </file>
@@ -4573,6 +4633,7 @@
     <w:lsdException w:name="HTML Sample" w:semiHidden="1" w:unhideWhenUsed="1"/>
     <w:lsdException w:name="HTML Typewriter" w:semiHidden="1" w:unhideWhenUsed="1"/>
     <w:lsdException w:name="HTML Variable" w:semiHidden="1" w:unhideWhenUsed="1"/>
+    <w:lsdException w:name="Normal Table" w:semiHidden="1" w:unhideWhenUsed="1"/>
     <w:lsdException w:name="annotation subject" w:semiHidden="1" w:unhideWhenUsed="1"/>
     <w:lsdException w:name="No List" w:semiHidden="1" w:unhideWhenUsed="1"/>
     <w:lsdException w:name="Outline List 1" w:semiHidden="1" w:unhideWhenUsed="1"/>
@@ -4615,8 +4676,11 @@
     <w:lsdException w:name="Table Contemporary" w:semiHidden="1" w:unhideWhenUsed="1"/>
     <w:lsdException w:name="Table Elegant" w:semiHidden="1" w:unhideWhenUsed="1"/>
     <w:lsdException w:name="Table Professional" w:semiHidden="1" w:unhideWhenUsed="1"/>
+    <w:lsdException w:name="Table Subtle 1" w:semiHidden="1" w:unhideWhenUsed="1"/>
     <w:lsdException w:name="Table Subtle 2" w:semiHidden="1" w:unhideWhenUsed="1"/>
     <w:lsdException w:name="Table Web 1" w:semiHidden="1" w:unhideWhenUsed="1"/>
+    <w:lsdException w:name="Table Web 2" w:semiHidden="1" w:unhideWhenUsed="1"/>
+    <w:lsdException w:name="Table Web 3" w:semiHidden="1" w:unhideWhenUsed="1"/>
     <w:lsdException w:name="Balloon Text" w:semiHidden="1" w:unhideWhenUsed="1"/>
     <w:lsdException w:name="Table Grid" w:uiPriority="39"/>
     <w:lsdException w:name="Table Theme" w:semiHidden="1" w:unhideWhenUsed="1"/>
@@ -4841,15 +4905,15 @@
     <w:lsdException w:name="Unresolved Mention" w:semiHidden="1" w:unhideWhenUsed="1"/>
     <w:lsdException w:name="Smart Link" w:semiHidden="1" w:unhideWhenUsed="1"/>
   </w:latentStyles>
-  <w:style w:type="paragraph" w:default="1" w:styleId="a">
+  <w:style w:type="paragraph" w:default="1" w:styleId="Normal">
     <w:name w:val="Normal"/>
     <w:qFormat/>
   </w:style>
-  <w:style w:type="paragraph" w:styleId="1">
+  <w:style w:type="paragraph" w:styleId="Heading1">
     <w:name w:val="heading 1"/>
-    <w:basedOn w:val="a"/>
-    <w:next w:val="a"/>
-    <w:link w:val="10"/>
+    <w:basedOn w:val="Normal"/>
+    <w:next w:val="Normal"/>
+    <w:link w:val="Heading1Char"/>
     <w:uiPriority w:val="9"/>
     <w:qFormat/>
     <w:rsid w:val="00482FC0"/>
@@ -4868,11 +4932,11 @@
       <w:lang w:val="en-US"/>
     </w:rPr>
   </w:style>
-  <w:style w:type="paragraph" w:styleId="2">
+  <w:style w:type="paragraph" w:styleId="Heading2">
     <w:name w:val="heading 2"/>
-    <w:basedOn w:val="a"/>
-    <w:next w:val="a"/>
-    <w:link w:val="20"/>
+    <w:basedOn w:val="Normal"/>
+    <w:next w:val="Normal"/>
+    <w:link w:val="Heading2Char"/>
     <w:uiPriority w:val="9"/>
     <w:semiHidden/>
     <w:unhideWhenUsed/>
@@ -4891,11 +4955,11 @@
       <w:szCs w:val="26"/>
     </w:rPr>
   </w:style>
-  <w:style w:type="paragraph" w:styleId="3">
+  <w:style w:type="paragraph" w:styleId="Heading3">
     <w:name w:val="heading 3"/>
-    <w:basedOn w:val="a"/>
-    <w:next w:val="a"/>
-    <w:link w:val="30"/>
+    <w:basedOn w:val="Normal"/>
+    <w:next w:val="Normal"/>
+    <w:link w:val="Heading3Char"/>
     <w:uiPriority w:val="9"/>
     <w:semiHidden/>
     <w:unhideWhenUsed/>
@@ -4914,11 +4978,11 @@
       <w:szCs w:val="24"/>
     </w:rPr>
   </w:style>
-  <w:style w:type="paragraph" w:styleId="4">
+  <w:style w:type="paragraph" w:styleId="Heading4">
     <w:name w:val="heading 4"/>
-    <w:basedOn w:val="a"/>
-    <w:next w:val="a"/>
-    <w:link w:val="40"/>
+    <w:basedOn w:val="Normal"/>
+    <w:next w:val="Normal"/>
+    <w:link w:val="Heading4Char"/>
     <w:uiPriority w:val="9"/>
     <w:semiHidden/>
     <w:unhideWhenUsed/>
@@ -4937,13 +5001,13 @@
       <w:color w:val="2E74B5" w:themeColor="accent1" w:themeShade="BF"/>
     </w:rPr>
   </w:style>
-  <w:style w:type="character" w:default="1" w:styleId="a0">
+  <w:style w:type="character" w:default="1" w:styleId="DefaultParagraphFont">
     <w:name w:val="Default Paragraph Font"/>
     <w:uiPriority w:val="1"/>
     <w:semiHidden/>
     <w:unhideWhenUsed/>
   </w:style>
-  <w:style w:type="table" w:default="1" w:styleId="a1">
+  <w:style w:type="table" w:default="1" w:styleId="TableNormal">
     <w:name w:val="Normal Table"/>
     <w:uiPriority w:val="99"/>
     <w:semiHidden/>
@@ -4958,16 +5022,16 @@
       </w:tblCellMar>
     </w:tblPr>
   </w:style>
-  <w:style w:type="numbering" w:default="1" w:styleId="a2">
+  <w:style w:type="numbering" w:default="1" w:styleId="NoList">
     <w:name w:val="No List"/>
     <w:uiPriority w:val="99"/>
     <w:semiHidden/>
     <w:unhideWhenUsed/>
   </w:style>
-  <w:style w:type="character" w:customStyle="1" w:styleId="10">
-    <w:name w:val="Заглавие 1 Знак"/>
-    <w:basedOn w:val="a0"/>
-    <w:link w:val="1"/>
+  <w:style w:type="character" w:customStyle="1" w:styleId="Heading1Char">
+    <w:name w:val="Heading 1 Char"/>
+    <w:basedOn w:val="DefaultParagraphFont"/>
+    <w:link w:val="Heading1"/>
     <w:uiPriority w:val="9"/>
     <w:qFormat/>
     <w:rsid w:val="00482FC0"/>
@@ -4980,10 +5044,10 @@
       <w:lang w:val="en-US"/>
     </w:rPr>
   </w:style>
-  <w:style w:type="character" w:customStyle="1" w:styleId="30">
-    <w:name w:val="Заглавие 3 Знак"/>
-    <w:basedOn w:val="a0"/>
-    <w:link w:val="3"/>
+  <w:style w:type="character" w:customStyle="1" w:styleId="Heading3Char">
+    <w:name w:val="Heading 3 Char"/>
+    <w:basedOn w:val="DefaultParagraphFont"/>
+    <w:link w:val="Heading3"/>
     <w:uiPriority w:val="9"/>
     <w:semiHidden/>
     <w:rsid w:val="00482FC0"/>
@@ -4994,10 +5058,10 @@
       <w:szCs w:val="24"/>
     </w:rPr>
   </w:style>
-  <w:style w:type="paragraph" w:styleId="a3">
+  <w:style w:type="paragraph" w:styleId="ListParagraph">
     <w:name w:val="List Paragraph"/>
-    <w:basedOn w:val="a"/>
-    <w:link w:val="a4"/>
+    <w:basedOn w:val="Normal"/>
+    <w:link w:val="ListParagraphChar"/>
     <w:uiPriority w:val="34"/>
     <w:qFormat/>
     <w:rsid w:val="00164E1D"/>
@@ -5011,10 +5075,10 @@
       <w:lang w:val="en-US"/>
     </w:rPr>
   </w:style>
-  <w:style w:type="character" w:customStyle="1" w:styleId="a4">
-    <w:name w:val="Списък на абзаци Знак"/>
-    <w:basedOn w:val="a0"/>
-    <w:link w:val="a3"/>
+  <w:style w:type="character" w:customStyle="1" w:styleId="ListParagraphChar">
+    <w:name w:val="List Paragraph Char"/>
+    <w:basedOn w:val="DefaultParagraphFont"/>
+    <w:link w:val="ListParagraph"/>
     <w:uiPriority w:val="34"/>
     <w:qFormat/>
     <w:locked/>
@@ -5026,13 +5090,13 @@
   </w:style>
   <w:style w:type="character" w:customStyle="1" w:styleId="jlqj4b">
     <w:name w:val="jlqj4b"/>
-    <w:basedOn w:val="a0"/>
+    <w:basedOn w:val="DefaultParagraphFont"/>
     <w:rsid w:val="00F529DE"/>
   </w:style>
-  <w:style w:type="character" w:customStyle="1" w:styleId="40">
-    <w:name w:val="Заглавие 4 Знак"/>
-    <w:basedOn w:val="a0"/>
-    <w:link w:val="4"/>
+  <w:style w:type="character" w:customStyle="1" w:styleId="Heading4Char">
+    <w:name w:val="Heading 4 Char"/>
+    <w:basedOn w:val="DefaultParagraphFont"/>
+    <w:link w:val="Heading4"/>
     <w:uiPriority w:val="9"/>
     <w:semiHidden/>
     <w:rsid w:val="00466E46"/>
@@ -5043,7 +5107,7 @@
       <w:color w:val="2E74B5" w:themeColor="accent1" w:themeShade="BF"/>
     </w:rPr>
   </w:style>
-  <w:style w:type="paragraph" w:styleId="a5">
+  <w:style w:type="paragraph" w:styleId="NoSpacing">
     <w:name w:val="No Spacing"/>
     <w:uiPriority w:val="1"/>
     <w:qFormat/>
@@ -5052,11 +5116,11 @@
       <w:spacing w:after="0" w:line="240" w:lineRule="auto"/>
     </w:pPr>
   </w:style>
-  <w:style w:type="paragraph" w:styleId="a6">
+  <w:style w:type="paragraph" w:styleId="Title">
     <w:name w:val="Title"/>
-    <w:basedOn w:val="a"/>
-    <w:next w:val="a"/>
-    <w:link w:val="a7"/>
+    <w:basedOn w:val="Normal"/>
+    <w:next w:val="Normal"/>
+    <w:link w:val="TitleChar"/>
     <w:uiPriority w:val="10"/>
     <w:qFormat/>
     <w:rsid w:val="00096EE5"/>
@@ -5072,10 +5136,10 @@
       <w:szCs w:val="56"/>
     </w:rPr>
   </w:style>
-  <w:style w:type="character" w:customStyle="1" w:styleId="a7">
-    <w:name w:val="Заглавие Знак"/>
-    <w:basedOn w:val="a0"/>
-    <w:link w:val="a6"/>
+  <w:style w:type="character" w:customStyle="1" w:styleId="TitleChar">
+    <w:name w:val="Title Char"/>
+    <w:basedOn w:val="DefaultParagraphFont"/>
+    <w:link w:val="Title"/>
     <w:uiPriority w:val="10"/>
     <w:rsid w:val="00096EE5"/>
     <w:rPr>
@@ -5086,10 +5150,10 @@
       <w:szCs w:val="56"/>
     </w:rPr>
   </w:style>
-  <w:style w:type="character" w:customStyle="1" w:styleId="20">
-    <w:name w:val="Заглавие 2 Знак"/>
-    <w:basedOn w:val="a0"/>
-    <w:link w:val="2"/>
+  <w:style w:type="character" w:customStyle="1" w:styleId="Heading2Char">
+    <w:name w:val="Heading 2 Char"/>
+    <w:basedOn w:val="DefaultParagraphFont"/>
+    <w:link w:val="Heading2"/>
     <w:uiPriority w:val="9"/>
     <w:semiHidden/>
     <w:rsid w:val="00B57B3C"/>
@@ -5102,7 +5166,7 @@
   </w:style>
   <w:style w:type="character" w:customStyle="1" w:styleId="CodeChar">
     <w:name w:val="Code Char"/>
-    <w:basedOn w:val="a0"/>
+    <w:basedOn w:val="DefaultParagraphFont"/>
     <w:link w:val="Code"/>
     <w:qFormat/>
     <w:locked/>
@@ -5116,7 +5180,7 @@
   </w:style>
   <w:style w:type="paragraph" w:customStyle="1" w:styleId="Code">
     <w:name w:val="Code"/>
-    <w:basedOn w:val="a"/>
+    <w:basedOn w:val="Normal"/>
     <w:link w:val="CodeChar"/>
     <w:qFormat/>
     <w:rsid w:val="009B47EA"/>
@@ -5130,9 +5194,9 @@
       <w:lang w:val="en-US"/>
     </w:rPr>
   </w:style>
-  <w:style w:type="character" w:styleId="a8">
+  <w:style w:type="character" w:styleId="Strong">
     <w:name w:val="Strong"/>
-    <w:basedOn w:val="a0"/>
+    <w:basedOn w:val="DefaultParagraphFont"/>
     <w:uiPriority w:val="22"/>
     <w:qFormat/>
     <w:rsid w:val="00AF74BD"/>

</xml_diff>